<commit_message>
Add task zalando france receipt
</commit_message>
<xml_diff>
--- a/resources/template.docx
+++ b/resources/template.docx
@@ -405,7 +405,7 @@
                             <w:pPr>
                               <w:spacing w:after="0" w:line="240" w:lineRule="auto"/>
                               <w:rPr>
-                                <w:rFonts w:ascii="宋体" w:eastAsia="宋体" w:hAnsi="宋体" w:cs="宋体" w:hint="eastAsia"/>
+                                <w:rFonts w:ascii="宋体" w:eastAsia="宋体" w:hAnsi="宋体" w:cs="宋体"/>
                                 <w:lang w:eastAsia="zh-CN"/>
                               </w:rPr>
                             </w:pPr>
@@ -460,7 +460,16 @@
                                 <w:color w:val="E36C0A"/>
                                 <w:sz w:val="20"/>
                               </w:rPr>
-                              <w:t>invoice_no</w:t>
+                              <w:t>invoice_n</w:t>
+                            </w:r>
+                            <w:r>
+                              <w:rPr>
+                                <w:rFonts w:eastAsia="Calibri" w:cs="Calibri"/>
+                                <w:i/>
+                                <w:color w:val="E36C0A"/>
+                                <w:sz w:val="20"/>
+                              </w:rPr>
+                              <w:t>umber</w:t>
                             </w:r>
                             <w:proofErr w:type="spellEnd"/>
                             <w:r>
@@ -532,15 +541,7 @@
                                 <w:b/>
                                 <w:color w:val="000000"/>
                               </w:rPr>
-                              <w:t xml:space="preserve">Date de </w:t>
-                            </w:r>
-                            <w:r>
-                              <w:rPr>
-                                <w:rFonts w:eastAsia="Calibri" w:cs="Calibri"/>
-                                <w:b/>
-                                <w:color w:val="000000"/>
-                              </w:rPr>
-                              <w:t>commande :</w:t>
+                              <w:t>Date de commande :</w:t>
                             </w:r>
                             <w:proofErr w:type="gramStart"/>
                             <w:r>
@@ -733,16 +734,7 @@
                                 <w:color w:val="E36C0A"/>
                                 <w:sz w:val="20"/>
                               </w:rPr>
-                              <w:t>invoice_</w:t>
-                            </w:r>
-                            <w:r>
-                              <w:rPr>
-                                <w:rFonts w:eastAsia="Calibri" w:cs="Calibri"/>
-                                <w:i/>
-                                <w:color w:val="E36C0A"/>
-                                <w:sz w:val="20"/>
-                              </w:rPr>
-                              <w:t>date</w:t>
+                              <w:t>invoice_date</w:t>
                             </w:r>
                             <w:proofErr w:type="spellEnd"/>
                             <w:r>
@@ -852,7 +844,7 @@
           </mc:Choice>
           <mc:Fallback>
             <w:pict>
-              <v:rect w14:anchorId="640B4C23" id="矩形 8" o:spid="_x0000_s1026" style="position:absolute;left:0;text-align:left;margin-left:242.25pt;margin-top:.75pt;width:257.25pt;height:110.25pt;z-index:251658240;visibility:visible;mso-wrap-style:square;mso-wrap-distance-left:9pt;mso-wrap-distance-top:0;mso-wrap-distance-right:9pt;mso-wrap-distance-bottom:0;mso-position-horizontal:absolute;mso-position-horizontal-relative:text;mso-position-vertical:absolute;mso-position-vertical-relative:text;v-text-anchor:top" o:gfxdata="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" fillcolor="#d8d8d8" strokecolor="#d8d8d8">
+              <v:rect w14:anchorId="640B4C23" id="矩形 8" o:spid="_x0000_s1026" style="position:absolute;left:0;text-align:left;margin-left:242.25pt;margin-top:.75pt;width:257.25pt;height:110.25pt;z-index:251658240;visibility:visible;mso-wrap-style:square;mso-wrap-distance-left:9pt;mso-wrap-distance-top:0;mso-wrap-distance-right:9pt;mso-wrap-distance-bottom:0;mso-position-horizontal:absolute;mso-position-horizontal-relative:text;mso-position-vertical:absolute;mso-position-vertical-relative:text;v-text-anchor:top" o:gfxdata="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" fillcolor="#d8d8d8" strokecolor="#d8d8d8">
                 <v:fill opacity="19532f"/>
                 <v:stroke startarrowwidth="narrow" startarrowlength="short" endarrowwidth="narrow" endarrowlength="short"/>
                 <v:textbox inset="3.80972mm,2.53958mm,3.80972mm,1.2694mm">
@@ -861,7 +853,7 @@
                       <w:pPr>
                         <w:spacing w:after="0" w:line="240" w:lineRule="auto"/>
                         <w:rPr>
-                          <w:rFonts w:ascii="宋体" w:eastAsia="宋体" w:hAnsi="宋体" w:cs="宋体" w:hint="eastAsia"/>
+                          <w:rFonts w:ascii="宋体" w:eastAsia="宋体" w:hAnsi="宋体" w:cs="宋体"/>
                           <w:lang w:eastAsia="zh-CN"/>
                         </w:rPr>
                       </w:pPr>
@@ -916,7 +908,16 @@
                           <w:color w:val="E36C0A"/>
                           <w:sz w:val="20"/>
                         </w:rPr>
-                        <w:t>invoice_no</w:t>
+                        <w:t>invoice_n</w:t>
+                      </w:r>
+                      <w:r>
+                        <w:rPr>
+                          <w:rFonts w:eastAsia="Calibri" w:cs="Calibri"/>
+                          <w:i/>
+                          <w:color w:val="E36C0A"/>
+                          <w:sz w:val="20"/>
+                        </w:rPr>
+                        <w:t>umber</w:t>
                       </w:r>
                       <w:proofErr w:type="spellEnd"/>
                       <w:r>
@@ -988,15 +989,7 @@
                           <w:b/>
                           <w:color w:val="000000"/>
                         </w:rPr>
-                        <w:t xml:space="preserve">Date de </w:t>
-                      </w:r>
-                      <w:r>
-                        <w:rPr>
-                          <w:rFonts w:eastAsia="Calibri" w:cs="Calibri"/>
-                          <w:b/>
-                          <w:color w:val="000000"/>
-                        </w:rPr>
-                        <w:t>commande :</w:t>
+                        <w:t>Date de commande :</w:t>
                       </w:r>
                       <w:proofErr w:type="gramStart"/>
                       <w:r>
@@ -1189,16 +1182,7 @@
                           <w:color w:val="E36C0A"/>
                           <w:sz w:val="20"/>
                         </w:rPr>
-                        <w:t>invoice_</w:t>
-                      </w:r>
-                      <w:r>
-                        <w:rPr>
-                          <w:rFonts w:eastAsia="Calibri" w:cs="Calibri"/>
-                          <w:i/>
-                          <w:color w:val="E36C0A"/>
-                          <w:sz w:val="20"/>
-                        </w:rPr>
-                        <w:t>date</w:t>
+                        <w:t>invoice_date</w:t>
                       </w:r>
                       <w:proofErr w:type="spellEnd"/>
                       <w:r>
@@ -1424,14 +1408,7 @@
           <w:i/>
           <w:color w:val="E36C0A"/>
         </w:rPr>
-        <w:t xml:space="preserve">   </w:t>
-      </w:r>
-      <w:r>
-        <w:rPr>
-          <w:i/>
-          <w:color w:val="E36C0A"/>
-        </w:rPr>
-        <w:t>${address_line_3}</w:t>
+        <w:t xml:space="preserve">   ${address_line_3}</w:t>
       </w:r>
     </w:p>
     <w:p>
@@ -2237,7 +2214,16 @@
                 <w:sz w:val="18"/>
                 <w:szCs w:val="18"/>
               </w:rPr>
-              <w:t>net_sale</w:t>
+              <w:t>net_</w:t>
+            </w:r>
+            <w:r>
+              <w:rPr>
+                <w:i/>
+                <w:color w:val="E26B0A"/>
+                <w:sz w:val="18"/>
+                <w:szCs w:val="18"/>
+              </w:rPr>
+              <w:t>amount</w:t>
             </w:r>
             <w:proofErr w:type="spellEnd"/>
             <w:r>
@@ -2333,7 +2319,17 @@
                 <w:sz w:val="16"/>
                 <w:szCs w:val="16"/>
               </w:rPr>
-              <w:t>total_price</w:t>
+              <w:t>total_</w:t>
+            </w:r>
+            <w:r>
+              <w:rPr>
+                <w:b/>
+                <w:i/>
+                <w:color w:val="E36C0A"/>
+                <w:sz w:val="16"/>
+                <w:szCs w:val="16"/>
+              </w:rPr>
+              <w:t>amount</w:t>
             </w:r>
             <w:proofErr w:type="spellEnd"/>
             <w:r>
@@ -2384,7 +2380,14 @@
           <w:rFonts w:eastAsia="Calibri" w:cs="Calibri"/>
           <w:color w:val="E36C09"/>
         </w:rPr>
-        <w:t>total_price</w:t>
+        <w:t>total_</w:t>
+      </w:r>
+      <w:r>
+        <w:rPr>
+          <w:rFonts w:eastAsia="Calibri" w:cs="Calibri"/>
+          <w:color w:val="E36C09"/>
+        </w:rPr>
+        <w:t>amount_text</w:t>
       </w:r>
       <w:proofErr w:type="spellEnd"/>
       <w:r>
@@ -2701,27 +2704,7 @@
                               <w:sz w:val="16"/>
                               <w:highlight w:val="white"/>
                             </w:rPr>
-                            <w:t>Valeska</w:t>
-                          </w:r>
-                          <w:proofErr w:type="spellEnd"/>
-                          <w:r>
-                            <w:rPr>
-                              <w:rFonts w:eastAsia="Calibri" w:cs="Calibri"/>
-                              <w:color w:val="1A1A1A"/>
-                              <w:sz w:val="16"/>
-                              <w:highlight w:val="white"/>
-                            </w:rPr>
-                            <w:t>-Gert-</w:t>
-                          </w:r>
-                          <w:proofErr w:type="spellStart"/>
-                          <w:r>
-                            <w:rPr>
-                              <w:rFonts w:eastAsia="Calibri" w:cs="Calibri"/>
-                              <w:color w:val="1A1A1A"/>
-                              <w:sz w:val="16"/>
-                              <w:highlight w:val="white"/>
-                            </w:rPr>
-                            <w:t>Straße</w:t>
+                            <w:t>Valeska-Gert-Straße</w:t>
                           </w:r>
                           <w:proofErr w:type="spellEnd"/>
                           <w:r>
@@ -3892,9 +3875,7 @@
     <w:basedOn w:val="TableNormal"/>
     <w:tblPr>
       <w:tblCellMar>
-        <w:top w:w="0" w:type="dxa"/>
         <w:left w:w="70" w:type="dxa"/>
-        <w:bottom w:w="0" w:type="dxa"/>
         <w:right w:w="70" w:type="dxa"/>
       </w:tblCellMar>
     </w:tblPr>
@@ -4186,12 +4167,6 @@
 </file>
 
 <file path=customXml/item1.xml><?xml version="1.0" encoding="utf-8"?>
-<go:gDocsCustomXmlDataStorage xmlns:go="http://customooxmlschemas.google.com/" xmlns:r="http://schemas.openxmlformats.org/officeDocument/2006/relationships">
-  <go:docsCustomData xmlns:go="http://customooxmlschemas.google.com/" roundtripDataSignature="AMtx7migjVDU5RXI9wWi7+VTYOt3Yw9DuA==">AMUW2mUtwHTapHjwdhE+L1BXq1mL1Vl0O+krXmU6mue61G2cXTMATaxaDNT+oP0inUGBdyrUb+W38s105ijKnsOzGMmajjlt9xOMEOJh1ccQIk3Avfl7wZgc9q6gqkAQz/GSFpZwis+Y</go:docsCustomData>
-</go:gDocsCustomXmlDataStorage>
-</file>
-
-<file path=customXml/item2.xml><?xml version="1.0" encoding="utf-8"?>
 <s:customData xmlns="http://www.wps.cn/officeDocument/2013/wpsCustomData" xmlns:s="http://www.wps.cn/officeDocument/2013/wpsCustomData">
   <customSectProps>
     <customSectPr/>
@@ -4202,19 +4177,25 @@
 </s:customData>
 </file>
 
+<file path=customXml/item2.xml><?xml version="1.0" encoding="utf-8"?>
+<go:gDocsCustomXmlDataStorage xmlns:go="http://customooxmlschemas.google.com/" xmlns:r="http://schemas.openxmlformats.org/officeDocument/2006/relationships">
+  <go:docsCustomData xmlns:go="http://customooxmlschemas.google.com/" roundtripDataSignature="AMtx7migjVDU5RXI9wWi7+VTYOt3Yw9DuA==">AMUW2mUtwHTapHjwdhE+L1BXq1mL1Vl0O+krXmU6mue61G2cXTMATaxaDNT+oP0inUGBdyrUb+W38s105ijKnsOzGMmajjlt9xOMEOJh1ccQIk3Avfl7wZgc9q6gqkAQz/GSFpZwis+Y</go:docsCustomData>
+</go:gDocsCustomXmlDataStorage>
+</file>
+
 <file path=customXml/itemProps1.xml><?xml version="1.0" encoding="utf-8"?>
+<ds:datastoreItem xmlns:ds="http://schemas.openxmlformats.org/officeDocument/2006/customXml" ds:itemID="{B1977F7D-205B-4081-913C-38D41E755F92}">
+  <ds:schemaRefs>
+    <ds:schemaRef ds:uri="http://www.wps.cn/officeDocument/2013/wpsCustomData"/>
+  </ds:schemaRefs>
+</ds:datastoreItem>
+</file>
+
+<file path=customXml/itemProps2.xml><?xml version="1.0" encoding="utf-8"?>
 <ds:datastoreItem xmlns:ds="http://schemas.openxmlformats.org/officeDocument/2006/customXml" ds:itemID="{11111111-1234-1234-1234-123412341234}">
   <ds:schemaRefs>
     <ds:schemaRef ds:uri="http://customooxmlschemas.google.com/"/>
     <ds:schemaRef ds:uri="http://schemas.openxmlformats.org/officeDocument/2006/relationships"/>
   </ds:schemaRefs>
 </ds:datastoreItem>
-</file>
-
-<file path=customXml/itemProps2.xml><?xml version="1.0" encoding="utf-8"?>
-<ds:datastoreItem xmlns:ds="http://schemas.openxmlformats.org/officeDocument/2006/customXml" ds:itemID="{B1977F7D-205B-4081-913C-38D41E755F92}">
-  <ds:schemaRefs>
-    <ds:schemaRef ds:uri="http://www.wps.cn/officeDocument/2013/wpsCustomData"/>
-  </ds:schemaRefs>
-</ds:datastoreItem>
 </file>
</xml_diff>